<commit_message>
Notas al pie y nuevo objeto (animacion de piedra)
</commit_message>
<xml_diff>
--- a/Analisis/ConceptoDelJuego.docx
+++ b/Analisis/ConceptoDelJuego.docx
@@ -514,10 +514,6 @@
       <w:pPr>
         <w:pStyle w:val="Prrafodelista"/>
         <w:ind w:left="360"/>
-        <w:rPr>
-          <w:b/>
-          <w:bCs/>
-        </w:rPr>
       </w:pPr>
       <w:r>
         <w:t xml:space="preserve">En una modalidad más difícil </w:t>
@@ -530,6 +526,75 @@
       </w:r>
       <w:r>
         <w:t xml:space="preserve"> mangos y más animales</w:t>
+      </w:r>
+      <w:r>
+        <w:t>.</w:t>
+      </w:r>
+    </w:p>
+    <w:p>
+      <w:pPr>
+        <w:pStyle w:val="Prrafodelista"/>
+        <w:ind w:left="360"/>
+      </w:pPr>
+    </w:p>
+    <w:p>
+      <w:pPr>
+        <w:pStyle w:val="Prrafodelista"/>
+        <w:ind w:left="360"/>
+        <w:rPr>
+          <w:b/>
+          <w:bCs/>
+        </w:rPr>
+      </w:pPr>
+      <w:r>
+        <w:t xml:space="preserve">La </w:t>
+      </w:r>
+      <w:r>
+        <w:rPr>
+          <w:b/>
+          <w:bCs/>
+        </w:rPr>
+        <w:t>interacción con el usuario</w:t>
+      </w:r>
+      <w:r>
+        <w:t xml:space="preserve"> será a través del </w:t>
+      </w:r>
+      <w:r>
+        <w:rPr>
+          <w:i/>
+          <w:iCs/>
+        </w:rPr>
+        <w:t>mouse</w:t>
+      </w:r>
+      <w:r>
+        <w:t>: c</w:t>
+      </w:r>
+      <w:r>
+        <w:t>ada disparo</w:t>
+      </w:r>
+      <w:r>
+        <w:t xml:space="preserve"> </w:t>
+      </w:r>
+      <w:r>
+        <w:t xml:space="preserve">de la resortera </w:t>
+      </w:r>
+      <w:r>
+        <w:t>será activado con un clic</w:t>
+      </w:r>
+      <w:r>
+        <w:t xml:space="preserve"> del botón izquierdo</w:t>
+      </w:r>
+      <w:r>
+        <w:rPr>
+          <w:rStyle w:val="Refdenotaalpie"/>
+        </w:rPr>
+        <w:footnoteReference w:id="1"/>
+      </w:r>
+      <w:r>
+        <w:t xml:space="preserve"> y con un clic del botón derecho</w:t>
+      </w:r>
+      <w:r>
+        <w:t xml:space="preserve"> se activarán 2 disparos seguidos</w:t>
       </w:r>
       <w:r>
         <w:t>.</w:t>
@@ -601,7 +666,7 @@
                             </pic:cNvPicPr>
                           </pic:nvPicPr>
                           <pic:blipFill>
-                            <a:blip r:embed="rId5">
+                            <a:blip r:embed="rId8">
                               <a:extLst>
                                 <a:ext uri="{28A0092B-C50C-407E-A947-70E740481C1C}">
                                   <a14:useLocalDpi xmlns:a14="http://schemas.microsoft.com/office/drawing/2010/main" val="0"/>
@@ -657,24 +722,14 @@
                                 <w:r>
                                   <w:t xml:space="preserve">Ilustración </w:t>
                                 </w:r>
-                                <w:r>
-                                  <w:fldChar w:fldCharType="begin"/>
-                                </w:r>
-                                <w:r>
-                                  <w:instrText xml:space="preserve"> SEQ Ilustración \* ARABIC </w:instrText>
-                                </w:r>
-                                <w:r>
-                                  <w:fldChar w:fldCharType="separate"/>
-                                </w:r>
-                                <w:r>
-                                  <w:rPr>
-                                    <w:noProof/>
-                                  </w:rPr>
-                                  <w:t>1</w:t>
-                                </w:r>
-                                <w:r>
-                                  <w:fldChar w:fldCharType="end"/>
-                                </w:r>
+                                <w:fldSimple w:instr=" SEQ Ilustración \* ARABIC ">
+                                  <w:r>
+                                    <w:rPr>
+                                      <w:noProof/>
+                                    </w:rPr>
+                                    <w:t>1</w:t>
+                                  </w:r>
+                                </w:fldSimple>
                                 <w:r>
                                   <w:t>. Vista con los elementos del árbol.</w:t>
                                 </w:r>
@@ -896,7 +951,7 @@
                     <o:lock v:ext="edit" aspectratio="t"/>
                   </v:shapetype>
                   <v:shape id="Imagen 1" o:spid="_x0000_s1028" type="#_x0000_t75" style="position:absolute;width:39230;height:25234;visibility:visible;mso-wrap-style:square" o:gfxdata="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">
-                    <v:imagedata r:id="rId6" o:title=""/>
+                    <v:imagedata r:id="rId9" o:title=""/>
                   </v:shape>
                   <v:shapetype id="_x0000_t202" coordsize="21600,21600" o:spt="202" path="m,l,21600r21600,l21600,xe">
                     <v:stroke joinstyle="miter"/>
@@ -1101,11 +1156,52 @@
       <w:pPr>
         <w:pStyle w:val="Prrafodelista"/>
         <w:ind w:left="360"/>
-        <w:rPr>
-          <w:b/>
-          <w:bCs/>
-        </w:rPr>
-      </w:pPr>
+      </w:pPr>
+      <w:r>
+        <w:t>Es importante agregar que cuando se dispare</w:t>
+      </w:r>
+      <w:r>
+        <w:t>,</w:t>
+      </w:r>
+      <w:r>
+        <w:t xml:space="preserve"> el</w:t>
+      </w:r>
+      <w:r>
+        <w:t xml:space="preserve"> impacto no será de inmediato, pues no se trata de un </w:t>
+      </w:r>
+      <w:r>
+        <w:t xml:space="preserve">arma de alta velocidad, </w:t>
+      </w:r>
+      <w:r>
+        <w:t>sino que se apreciará luego de un tiempo previamente calculado</w:t>
+      </w:r>
+      <w:r>
+        <w:t>. Durante el tiempo del trayecto de la piedra</w:t>
+      </w:r>
+      <w:r>
+        <w:t xml:space="preserve"> desde la</w:t>
+      </w:r>
+      <w:r>
+        <w:t xml:space="preserve"> “pantalla”</w:t>
+      </w:r>
+      <w:r>
+        <w:t xml:space="preserve"> hasta el objetivo se simulará un</w:t>
+      </w:r>
+      <w:r>
+        <w:t xml:space="preserve"> entorno de profundidad en la piedra a través de sprites</w:t>
+      </w:r>
+      <w:r>
+        <w:t>, que consistirán en varias imágenes de la misma piedra en diferentes tamaños</w:t>
+      </w:r>
+      <w:r>
+        <w:t>, iniciando con un tamaño máximo y finalizando con un tamaño mínimo en el impacto.</w:t>
+      </w:r>
+      <w:r>
+        <w:rPr>
+          <w:rStyle w:val="Refdenotaalpie"/>
+        </w:rPr>
+        <w:footnoteReference w:id="2"/>
+      </w:r>
     </w:p>
     <w:p>
       <w:pPr>
@@ -1215,6 +1311,12 @@
         <w:t>caída libre</w:t>
       </w:r>
       <w:r>
+        <w:rPr>
+          <w:rStyle w:val="Refdenotaalpie"/>
+        </w:rPr>
+        <w:footnoteReference w:id="3"/>
+      </w:r>
+      <w:r>
         <w:t xml:space="preserve"> </w:t>
       </w:r>
       <w:r>
@@ -1329,27 +1431,6 @@
       </w:r>
       <w:r>
         <w:t>de igual forma que los mangos.</w:t>
-      </w:r>
-    </w:p>
-    <w:p>
-      <w:pPr>
-        <w:pStyle w:val="Prrafodelista"/>
-        <w:rPr>
-          <w:b/>
-          <w:bCs/>
-        </w:rPr>
-      </w:pPr>
-    </w:p>
-    <w:p>
-      <w:pPr>
-        <w:pStyle w:val="Prrafodelista"/>
-        <w:ind w:left="360"/>
-      </w:pPr>
-      <w:r>
-        <w:t xml:space="preserve">Nota: </w:t>
-      </w:r>
-      <w:r>
-        <w:t>Para la caída libre se tendrá en cuenta la constante gravitacional del planeta tierra.</w:t>
       </w:r>
     </w:p>
     <w:sectPr>
@@ -1360,6 +1441,116 @@
     </w:sectPr>
   </w:body>
 </w:document>
+</file>
+
+<file path=word/endnotes.xml><?xml version="1.0" encoding="utf-8"?>
+<w:endnotes xmlns:wpc="http://schemas.microsoft.com/office/word/2010/wordprocessingCanvas" xmlns:cx="http://schemas.microsoft.com/office/drawing/2014/chartex" xmlns:cx1="http://schemas.microsoft.com/office/drawing/2015/9/8/chartex" xmlns:cx2="http://schemas.microsoft.com/office/drawing/2015/10/21/chartex" xmlns:cx3="http://schemas.microsoft.com/office/drawing/2016/5/9/chartex" xmlns:cx4="http://schemas.microsoft.com/office/drawing/2016/5/10/chartex" xmlns:cx5="http://schemas.microsoft.com/office/drawing/2016/5/11/chartex" xmlns:cx6="http://schemas.microsoft.com/office/drawing/2016/5/12/chartex" xmlns:cx7="http://schemas.microsoft.com/office/drawing/2016/5/13/chartex" xmlns:cx8="http://schemas.microsoft.com/office/drawing/2016/5/14/chartex" xmlns:mc="http://schemas.openxmlformats.org/markup-compatibility/2006" xmlns:aink="http://schemas.microsoft.com/office/drawing/2016/ink" xmlns:am3d="http://schemas.microsoft.com/office/drawing/2017/model3d" xmlns:o="urn:schemas-microsoft-com:office:office" xmlns:oel="http://schemas.microsoft.com/office/2019/extlst" xmlns:r="http://schemas.openxmlformats.org/officeDocument/2006/relationships" xmlns:m="http://schemas.openxmlformats.org/officeDocument/2006/math" xmlns:v="urn:schemas-microsoft-com:vml" xmlns:wp14="http://schemas.microsoft.com/office/word/2010/wordprocessingDrawing" xmlns:wp="http://schemas.openxmlformats.org/drawingml/2006/wordprocessingDrawing" xmlns:w10="urn:schemas-microsoft-com:office:word" xmlns:w="http://schemas.openxmlformats.org/wordprocessingml/2006/main" xmlns:w14="http://schemas.microsoft.com/office/word/2010/wordml" xmlns:w15="http://schemas.microsoft.com/office/word/2012/wordml" xmlns:w16cex="http://schemas.microsoft.com/office/word/2018/wordml/cex" xmlns:w16cid="http://schemas.microsoft.com/office/word/2016/wordml/cid" xmlns:w16="http://schemas.microsoft.com/office/word/2018/wordml" xmlns:w16du="http://schemas.microsoft.com/office/word/2023/wordml/word16du" xmlns:w16sdtdh="http://schemas.microsoft.com/office/word/2020/wordml/sdtdatahash" xmlns:w16se="http://schemas.microsoft.com/office/word/2015/wordml/symex" xmlns:wpg="http://schemas.microsoft.com/office/word/2010/wordprocessingGroup" xmlns:wpi="http://schemas.microsoft.com/office/word/2010/wordprocessingInk" xmlns:wne="http://schemas.microsoft.com/office/word/2006/wordml" xmlns:wps="http://schemas.microsoft.com/office/word/2010/wordprocessingShape" mc:Ignorable="w14 w15 w16se w16cid w16 w16cex w16sdtdh wp14">
+  <w:endnote w:type="separator" w:id="-1">
+    <w:p>
+      <w:pPr>
+        <w:spacing w:after="0" w:line="240" w:lineRule="auto"/>
+      </w:pPr>
+      <w:r>
+        <w:separator/>
+      </w:r>
+    </w:p>
+  </w:endnote>
+  <w:endnote w:type="continuationSeparator" w:id="0">
+    <w:p>
+      <w:pPr>
+        <w:spacing w:after="0" w:line="240" w:lineRule="auto"/>
+      </w:pPr>
+      <w:r>
+        <w:continuationSeparator/>
+      </w:r>
+    </w:p>
+  </w:endnote>
+</w:endnotes>
+</file>
+
+<file path=word/footnotes.xml><?xml version="1.0" encoding="utf-8"?>
+<w:footnotes xmlns:wpc="http://schemas.microsoft.com/office/word/2010/wordprocessingCanvas" xmlns:cx="http://schemas.microsoft.com/office/drawing/2014/chartex" xmlns:cx1="http://schemas.microsoft.com/office/drawing/2015/9/8/chartex" xmlns:cx2="http://schemas.microsoft.com/office/drawing/2015/10/21/chartex" xmlns:cx3="http://schemas.microsoft.com/office/drawing/2016/5/9/chartex" xmlns:cx4="http://schemas.microsoft.com/office/drawing/2016/5/10/chartex" xmlns:cx5="http://schemas.microsoft.com/office/drawing/2016/5/11/chartex" xmlns:cx6="http://schemas.microsoft.com/office/drawing/2016/5/12/chartex" xmlns:cx7="http://schemas.microsoft.com/office/drawing/2016/5/13/chartex" xmlns:cx8="http://schemas.microsoft.com/office/drawing/2016/5/14/chartex" xmlns:mc="http://schemas.openxmlformats.org/markup-compatibility/2006" xmlns:aink="http://schemas.microsoft.com/office/drawing/2016/ink" xmlns:am3d="http://schemas.microsoft.com/office/drawing/2017/model3d" xmlns:o="urn:schemas-microsoft-com:office:office" xmlns:oel="http://schemas.microsoft.com/office/2019/extlst" xmlns:r="http://schemas.openxmlformats.org/officeDocument/2006/relationships" xmlns:m="http://schemas.openxmlformats.org/officeDocument/2006/math" xmlns:v="urn:schemas-microsoft-com:vml" xmlns:wp14="http://schemas.microsoft.com/office/word/2010/wordprocessingDrawing" xmlns:wp="http://schemas.openxmlformats.org/drawingml/2006/wordprocessingDrawing" xmlns:w10="urn:schemas-microsoft-com:office:word" xmlns:w="http://schemas.openxmlformats.org/wordprocessingml/2006/main" xmlns:w14="http://schemas.microsoft.com/office/word/2010/wordml" xmlns:w15="http://schemas.microsoft.com/office/word/2012/wordml" xmlns:w16cex="http://schemas.microsoft.com/office/word/2018/wordml/cex" xmlns:w16cid="http://schemas.microsoft.com/office/word/2016/wordml/cid" xmlns:w16="http://schemas.microsoft.com/office/word/2018/wordml" xmlns:w16du="http://schemas.microsoft.com/office/word/2023/wordml/word16du" xmlns:w16sdtdh="http://schemas.microsoft.com/office/word/2020/wordml/sdtdatahash" xmlns:w16se="http://schemas.microsoft.com/office/word/2015/wordml/symex" xmlns:wpg="http://schemas.microsoft.com/office/word/2010/wordprocessingGroup" xmlns:wpi="http://schemas.microsoft.com/office/word/2010/wordprocessingInk" xmlns:wne="http://schemas.microsoft.com/office/word/2006/wordml" xmlns:wps="http://schemas.microsoft.com/office/word/2010/wordprocessingShape" mc:Ignorable="w14 w15 w16se w16cid w16 w16cex w16sdtdh wp14">
+  <w:footnote w:type="separator" w:id="-1">
+    <w:p>
+      <w:pPr>
+        <w:spacing w:after="0" w:line="240" w:lineRule="auto"/>
+      </w:pPr>
+      <w:r>
+        <w:separator/>
+      </w:r>
+    </w:p>
+  </w:footnote>
+  <w:footnote w:type="continuationSeparator" w:id="0">
+    <w:p>
+      <w:pPr>
+        <w:spacing w:after="0" w:line="240" w:lineRule="auto"/>
+      </w:pPr>
+      <w:r>
+        <w:continuationSeparator/>
+      </w:r>
+    </w:p>
+  </w:footnote>
+  <w:footnote w:id="1">
+    <w:p>
+      <w:pPr>
+        <w:pStyle w:val="Textonotapie"/>
+      </w:pPr>
+      <w:r>
+        <w:rPr>
+          <w:rStyle w:val="Refdenotaalpie"/>
+        </w:rPr>
+        <w:footnoteRef/>
+      </w:r>
+      <w:r>
+        <w:t xml:space="preserve"> </w:t>
+      </w:r>
+      <w:r>
+        <w:t>Un disparo corresponde a lanzar una piedra.</w:t>
+      </w:r>
+    </w:p>
+  </w:footnote>
+  <w:footnote w:id="2">
+    <w:p>
+      <w:pPr>
+        <w:pStyle w:val="Textonotapie"/>
+      </w:pPr>
+      <w:r>
+        <w:rPr>
+          <w:rStyle w:val="Refdenotaalpie"/>
+        </w:rPr>
+        <w:footnoteRef/>
+      </w:r>
+      <w:r>
+        <w:t xml:space="preserve"> </w:t>
+      </w:r>
+      <w:r>
+        <w:t xml:space="preserve">Se ignoran las condiciones de gravedad, </w:t>
+      </w:r>
+      <w:r>
+        <w:t>fricción e impulso; la piedra simulará un movimiento rectilíneo uniforme.</w:t>
+      </w:r>
+    </w:p>
+  </w:footnote>
+  <w:footnote w:id="3">
+    <w:p>
+      <w:pPr>
+        <w:pStyle w:val="Textonotapie"/>
+      </w:pPr>
+      <w:r>
+        <w:rPr>
+          <w:rStyle w:val="Refdenotaalpie"/>
+        </w:rPr>
+        <w:footnoteRef/>
+      </w:r>
+      <w:r>
+        <w:t xml:space="preserve"> </w:t>
+      </w:r>
+      <w:r>
+        <w:t>Para la caída libre se tendrá en cuenta la constante gravitacional del planeta tierra.</w:t>
+      </w:r>
+    </w:p>
+  </w:footnote>
+</w:footnotes>
 </file>
 
 <file path=word/numbering.xml><?xml version="1.0" encoding="utf-8"?>
@@ -2038,6 +2229,45 @@
       <w:szCs w:val="18"/>
     </w:rPr>
   </w:style>
+  <w:style w:type="paragraph" w:styleId="Textonotapie">
+    <w:name w:val="footnote text"/>
+    <w:basedOn w:val="Normal"/>
+    <w:link w:val="TextonotapieCar"/>
+    <w:uiPriority w:val="99"/>
+    <w:semiHidden/>
+    <w:unhideWhenUsed/>
+    <w:rsid w:val="00AD1196"/>
+    <w:pPr>
+      <w:spacing w:after="0" w:line="240" w:lineRule="auto"/>
+    </w:pPr>
+    <w:rPr>
+      <w:sz w:val="20"/>
+      <w:szCs w:val="20"/>
+    </w:rPr>
+  </w:style>
+  <w:style w:type="character" w:customStyle="1" w:styleId="TextonotapieCar">
+    <w:name w:val="Texto nota pie Car"/>
+    <w:basedOn w:val="Fuentedeprrafopredeter"/>
+    <w:link w:val="Textonotapie"/>
+    <w:uiPriority w:val="99"/>
+    <w:semiHidden/>
+    <w:rsid w:val="00AD1196"/>
+    <w:rPr>
+      <w:sz w:val="20"/>
+      <w:szCs w:val="20"/>
+    </w:rPr>
+  </w:style>
+  <w:style w:type="character" w:styleId="Refdenotaalpie">
+    <w:name w:val="footnote reference"/>
+    <w:basedOn w:val="Fuentedeprrafopredeter"/>
+    <w:uiPriority w:val="99"/>
+    <w:semiHidden/>
+    <w:unhideWhenUsed/>
+    <w:rsid w:val="00AD1196"/>
+    <w:rPr>
+      <w:vertAlign w:val="superscript"/>
+    </w:rPr>
+  </w:style>
 </w:styles>
 </file>
 
@@ -2334,4 +2564,16 @@
     </a:ext>
   </a:extLst>
 </a:theme>
+</file>
+
+<file path=customXml/item1.xml><?xml version="1.0" encoding="utf-8"?>
+<b:Sources xmlns:b="http://schemas.openxmlformats.org/officeDocument/2006/bibliography" xmlns="http://schemas.openxmlformats.org/officeDocument/2006/bibliography" SelectedStyle="\APASixthEditionOfficeOnline.xsl" StyleName="APA" Version="6"/>
+</file>
+
+<file path=customXml/itemProps1.xml><?xml version="1.0" encoding="utf-8"?>
+<ds:datastoreItem xmlns:ds="http://schemas.openxmlformats.org/officeDocument/2006/customXml" ds:itemID="{7D3A9E91-1E24-49EB-819B-346B6F79760D}">
+  <ds:schemaRefs>
+    <ds:schemaRef ds:uri="http://schemas.openxmlformats.org/officeDocument/2006/bibliography"/>
+  </ds:schemaRefs>
+</ds:datastoreItem>
 </file>
</xml_diff>